<commit_message>
Liang change on maintain population and view revenue report and format
</commit_message>
<xml_diff>
--- a/Phase_2/team058_p2_ac+SQL_draft.docx
+++ b/Phase_2/team058_p2_ac+SQL_draft.docx
@@ -3684,16 +3684,16 @@
         <mc:AlternateContent>
           <mc:Choice Requires="wps">
             <w:drawing>
-              <wp:anchor distT="0" distB="0" distL="114300" distR="114300" simplePos="0" relativeHeight="251665408" behindDoc="0" locked="0" layoutInCell="1" allowOverlap="1" wp14:anchorId="231641D3" wp14:editId="5D123F85">
+              <wp:anchor distT="0" distB="0" distL="114300" distR="114300" simplePos="0" relativeHeight="251665408" behindDoc="0" locked="0" layoutInCell="1" allowOverlap="1" wp14:anchorId="231641D3" wp14:editId="5C487325">
                 <wp:simplePos x="0" y="0"/>
                 <wp:positionH relativeFrom="margin">
-                  <wp:posOffset>506730</wp:posOffset>
+                  <wp:posOffset>502920</wp:posOffset>
                 </wp:positionH>
                 <wp:positionV relativeFrom="paragraph">
-                  <wp:posOffset>198120</wp:posOffset>
+                  <wp:posOffset>201930</wp:posOffset>
                 </wp:positionV>
-                <wp:extent cx="5339715" cy="1493520"/>
-                <wp:effectExtent l="0" t="0" r="13335" b="11430"/>
+                <wp:extent cx="5339715" cy="1097280"/>
+                <wp:effectExtent l="0" t="0" r="13335" b="26670"/>
                 <wp:wrapTopAndBottom/>
                 <wp:docPr id="1" name="Text Box 1"/>
                 <wp:cNvGraphicFramePr/>
@@ -3704,7 +3704,7 @@
                       <wps:spPr>
                         <a:xfrm>
                           <a:off x="0" y="0"/>
-                          <a:ext cx="5339715" cy="1493520"/>
+                          <a:ext cx="5339715" cy="1097280"/>
                         </a:xfrm>
                         <a:prstGeom prst="rect">
                           <a:avLst/>
@@ -3740,7 +3740,25 @@
                                 <w:sz w:val="24"/>
                                 <w:szCs w:val="24"/>
                               </w:rPr>
-                              <w:t>//update existing population</w:t>
+                              <w:t xml:space="preserve">UPDATE </w:t>
+                            </w:r>
+                            <w:r>
+                              <w:rPr>
+                                <w:rFonts w:ascii="ArialMT" w:eastAsia="Times New Roman" w:hAnsi="ArialMT"/>
+                                <w:color w:val="0070C0"/>
+                                <w:sz w:val="24"/>
+                                <w:szCs w:val="24"/>
+                              </w:rPr>
+                              <w:t>C</w:t>
+                            </w:r>
+                            <w:r>
+                              <w:rPr>
+                                <w:rFonts w:ascii="ArialMT" w:eastAsia="Times New Roman" w:hAnsi="ArialMT"/>
+                                <w:color w:val="0070C0"/>
+                                <w:sz w:val="24"/>
+                                <w:szCs w:val="24"/>
+                              </w:rPr>
+                              <w:t>ITY</w:t>
                             </w:r>
                           </w:p>
                           <w:p>
@@ -3763,7 +3781,64 @@
                                 <w:sz w:val="24"/>
                                 <w:szCs w:val="24"/>
                               </w:rPr>
-                              <w:t>//assume application manages $OldPopulation for each $population</w:t>
+                              <w:t xml:space="preserve">SET </w:t>
+                            </w:r>
+                            <w:r>
+                              <w:rPr>
+                                <w:rFonts w:ascii="ArialMT" w:eastAsia="Times New Roman" w:hAnsi="ArialMT"/>
+                                <w:sz w:val="24"/>
+                                <w:szCs w:val="24"/>
+                              </w:rPr>
+                              <w:t>P</w:t>
+                            </w:r>
+                            <w:r>
+                              <w:rPr>
+                                <w:rFonts w:ascii="ArialMT" w:eastAsia="Times New Roman" w:hAnsi="ArialMT"/>
+                                <w:sz w:val="24"/>
+                                <w:szCs w:val="24"/>
+                              </w:rPr>
+                              <w:t xml:space="preserve">opulation = </w:t>
+                            </w:r>
+                            <w:r>
+                              <w:rPr>
+                                <w:rFonts w:ascii="ArialMT" w:hAnsi="ArialMT"/>
+                                <w:color w:val="4F6026"/>
+                              </w:rPr>
+                              <w:t>'</w:t>
+                            </w:r>
+                            <w:r>
+                              <w:rPr>
+                                <w:rFonts w:ascii="ArialMT" w:hAnsi="ArialMT" w:cstheme="minorBidi"/>
+                                <w:color w:val="4F6026"/>
+                                <w:sz w:val="24"/>
+                                <w:szCs w:val="24"/>
+                              </w:rPr>
+                              <w:t>$</w:t>
+                            </w:r>
+                            <w:r>
+                              <w:rPr>
+                                <w:rFonts w:ascii="ArialMT" w:hAnsi="ArialMT" w:cstheme="minorBidi"/>
+                                <w:color w:val="4F6026"/>
+                                <w:sz w:val="24"/>
+                                <w:szCs w:val="24"/>
+                              </w:rPr>
+                              <w:t>P</w:t>
+                            </w:r>
+                            <w:r>
+                              <w:rPr>
+                                <w:rFonts w:ascii="ArialMT" w:hAnsi="ArialMT" w:cstheme="minorBidi"/>
+                                <w:color w:val="4F6026"/>
+                                <w:sz w:val="24"/>
+                                <w:szCs w:val="24"/>
+                              </w:rPr>
+                              <w:t>opulation</w:t>
+                            </w:r>
+                            <w:r>
+                              <w:rPr>
+                                <w:rFonts w:ascii="ArialMT" w:hAnsi="ArialMT"/>
+                                <w:color w:val="4F6026"/>
+                              </w:rPr>
+                              <w:t>'</w:t>
                             </w:r>
                           </w:p>
                           <w:p>
@@ -3786,39 +3861,39 @@
                                 <w:sz w:val="24"/>
                                 <w:szCs w:val="24"/>
                               </w:rPr>
-                              <w:t xml:space="preserve">UPDATE </w:t>
-                            </w:r>
-                            <w:r>
-                              <w:rPr>
-                                <w:rFonts w:ascii="ArialMT" w:eastAsia="Times New Roman" w:hAnsi="ArialMT"/>
-                                <w:color w:val="0070C0"/>
-                                <w:sz w:val="24"/>
-                                <w:szCs w:val="24"/>
-                              </w:rPr>
-                              <w:t>City</w:t>
-                            </w:r>
-                          </w:p>
-                          <w:p>
-                            <w:pPr>
-                              <w:pStyle w:val="Level1"/>
-                              <w:numPr>
-                                <w:ilvl w:val="0"/>
-                                <w:numId w:val="0"/>
-                              </w:numPr>
-                              <w:spacing w:line="300" w:lineRule="auto"/>
+                              <w:t xml:space="preserve">WHERE </w:t>
+                            </w:r>
+                            <w:r>
                               <w:rPr>
                                 <w:rFonts w:ascii="ArialMT" w:eastAsia="Times New Roman" w:hAnsi="ArialMT"/>
                                 <w:sz w:val="24"/>
                                 <w:szCs w:val="24"/>
                               </w:rPr>
-                            </w:pPr>
+                              <w:t>S</w:t>
+                            </w:r>
                             <w:r>
                               <w:rPr>
                                 <w:rFonts w:ascii="ArialMT" w:eastAsia="Times New Roman" w:hAnsi="ArialMT"/>
                                 <w:sz w:val="24"/>
                                 <w:szCs w:val="24"/>
                               </w:rPr>
-                              <w:t xml:space="preserve">SET population = </w:t>
+                              <w:t>tate_</w:t>
+                            </w:r>
+                            <w:r>
+                              <w:rPr>
+                                <w:rFonts w:ascii="ArialMT" w:eastAsia="Times New Roman" w:hAnsi="ArialMT"/>
+                                <w:sz w:val="24"/>
+                                <w:szCs w:val="24"/>
+                              </w:rPr>
+                              <w:t>L</w:t>
+                            </w:r>
+                            <w:r>
+                              <w:rPr>
+                                <w:rFonts w:ascii="ArialMT" w:eastAsia="Times New Roman" w:hAnsi="ArialMT"/>
+                                <w:sz w:val="24"/>
+                                <w:szCs w:val="24"/>
+                              </w:rPr>
+                              <w:t xml:space="preserve">ocation = </w:t>
                             </w:r>
                             <w:r>
                               <w:rPr>
@@ -3834,44 +3909,7 @@
                                 <w:sz w:val="24"/>
                                 <w:szCs w:val="24"/>
                               </w:rPr>
-                              <w:t>$population</w:t>
-                            </w:r>
-                            <w:r>
-                              <w:rPr>
-                                <w:rFonts w:ascii="ArialMT" w:hAnsi="ArialMT"/>
-                                <w:color w:val="4F6026"/>
-                              </w:rPr>
-                              <w:t>'</w:t>
-                            </w:r>
-                          </w:p>
-                          <w:p>
-                            <w:pPr>
-                              <w:pStyle w:val="Level1"/>
-                              <w:numPr>
-                                <w:ilvl w:val="0"/>
-                                <w:numId w:val="0"/>
-                              </w:numPr>
-                              <w:spacing w:line="300" w:lineRule="auto"/>
-                              <w:rPr>
-                                <w:rFonts w:ascii="ArialMT" w:eastAsia="Times New Roman" w:hAnsi="ArialMT"/>
-                                <w:sz w:val="24"/>
-                                <w:szCs w:val="24"/>
-                              </w:rPr>
-                            </w:pPr>
-                            <w:r>
-                              <w:rPr>
-                                <w:rFonts w:ascii="ArialMT" w:eastAsia="Times New Roman" w:hAnsi="ArialMT"/>
-                                <w:sz w:val="24"/>
-                                <w:szCs w:val="24"/>
-                              </w:rPr>
-                              <w:t xml:space="preserve">WHERE state_location = </w:t>
-                            </w:r>
-                            <w:r>
-                              <w:rPr>
-                                <w:rFonts w:ascii="ArialMT" w:hAnsi="ArialMT"/>
-                                <w:color w:val="4F6026"/>
-                              </w:rPr>
-                              <w:t>'</w:t>
+                              <w:t>$</w:t>
                             </w:r>
                             <w:r>
                               <w:rPr>
@@ -3880,29 +3918,7 @@
                                 <w:sz w:val="24"/>
                                 <w:szCs w:val="24"/>
                               </w:rPr>
-                              <w:t>$state_location</w:t>
-                            </w:r>
-                            <w:r>
-                              <w:rPr>
-                                <w:rFonts w:ascii="ArialMT" w:hAnsi="ArialMT"/>
-                                <w:color w:val="4F6026"/>
-                              </w:rPr>
-                              <w:t>'</w:t>
-                            </w:r>
-                            <w:r>
-                              <w:rPr>
-                                <w:rFonts w:ascii="ArialMT" w:eastAsia="Times New Roman" w:hAnsi="ArialMT"/>
-                                <w:sz w:val="24"/>
-                                <w:szCs w:val="24"/>
-                              </w:rPr>
-                              <w:t xml:space="preserve"> AND city_name = </w:t>
-                            </w:r>
-                            <w:r>
-                              <w:rPr>
-                                <w:rFonts w:ascii="ArialMT" w:hAnsi="ArialMT"/>
-                                <w:color w:val="4F6026"/>
-                              </w:rPr>
-                              <w:t>'</w:t>
+                              <w:t>S</w:t>
                             </w:r>
                             <w:r>
                               <w:rPr>
@@ -3911,29 +3927,7 @@
                                 <w:sz w:val="24"/>
                                 <w:szCs w:val="24"/>
                               </w:rPr>
-                              <w:t>$city_name</w:t>
-                            </w:r>
-                            <w:r>
-                              <w:rPr>
-                                <w:rFonts w:ascii="ArialMT" w:hAnsi="ArialMT"/>
-                                <w:color w:val="4F6026"/>
-                              </w:rPr>
-                              <w:t>'</w:t>
-                            </w:r>
-                            <w:r>
-                              <w:rPr>
-                                <w:rFonts w:ascii="ArialMT" w:eastAsia="Times New Roman" w:hAnsi="ArialMT"/>
-                                <w:sz w:val="24"/>
-                                <w:szCs w:val="24"/>
-                              </w:rPr>
-                              <w:t xml:space="preserve"> AND population = </w:t>
-                            </w:r>
-                            <w:r>
-                              <w:rPr>
-                                <w:rFonts w:ascii="ArialMT" w:hAnsi="ArialMT"/>
-                                <w:color w:val="4F6026"/>
-                              </w:rPr>
-                              <w:t>'</w:t>
+                              <w:t>tate_</w:t>
                             </w:r>
                             <w:r>
                               <w:rPr>
@@ -3942,7 +3936,115 @@
                                 <w:sz w:val="24"/>
                                 <w:szCs w:val="24"/>
                               </w:rPr>
-                              <w:t>$OldPopulation</w:t>
+                              <w:t>L</w:t>
+                            </w:r>
+                            <w:r>
+                              <w:rPr>
+                                <w:rFonts w:ascii="ArialMT" w:hAnsi="ArialMT" w:cstheme="minorBidi"/>
+                                <w:color w:val="4F6026"/>
+                                <w:sz w:val="24"/>
+                                <w:szCs w:val="24"/>
+                              </w:rPr>
+                              <w:t>ocation</w:t>
+                            </w:r>
+                            <w:r>
+                              <w:rPr>
+                                <w:rFonts w:ascii="ArialMT" w:hAnsi="ArialMT"/>
+                                <w:color w:val="4F6026"/>
+                              </w:rPr>
+                              <w:t>'</w:t>
+                            </w:r>
+                            <w:r>
+                              <w:rPr>
+                                <w:rFonts w:ascii="ArialMT" w:eastAsia="Times New Roman" w:hAnsi="ArialMT"/>
+                                <w:sz w:val="24"/>
+                                <w:szCs w:val="24"/>
+                              </w:rPr>
+                              <w:t xml:space="preserve"> AND </w:t>
+                            </w:r>
+                            <w:r>
+                              <w:rPr>
+                                <w:rFonts w:ascii="ArialMT" w:eastAsia="Times New Roman" w:hAnsi="ArialMT"/>
+                                <w:sz w:val="24"/>
+                                <w:szCs w:val="24"/>
+                              </w:rPr>
+                              <w:t>C</w:t>
+                            </w:r>
+                            <w:r>
+                              <w:rPr>
+                                <w:rFonts w:ascii="ArialMT" w:eastAsia="Times New Roman" w:hAnsi="ArialMT"/>
+                                <w:sz w:val="24"/>
+                                <w:szCs w:val="24"/>
+                              </w:rPr>
+                              <w:t>ity_</w:t>
+                            </w:r>
+                            <w:r>
+                              <w:rPr>
+                                <w:rFonts w:ascii="ArialMT" w:eastAsia="Times New Roman" w:hAnsi="ArialMT"/>
+                                <w:sz w:val="24"/>
+                                <w:szCs w:val="24"/>
+                              </w:rPr>
+                              <w:t>N</w:t>
+                            </w:r>
+                            <w:r>
+                              <w:rPr>
+                                <w:rFonts w:ascii="ArialMT" w:eastAsia="Times New Roman" w:hAnsi="ArialMT"/>
+                                <w:sz w:val="24"/>
+                                <w:szCs w:val="24"/>
+                              </w:rPr>
+                              <w:t xml:space="preserve">ame = </w:t>
+                            </w:r>
+                            <w:r>
+                              <w:rPr>
+                                <w:rFonts w:ascii="ArialMT" w:hAnsi="ArialMT"/>
+                                <w:color w:val="4F6026"/>
+                              </w:rPr>
+                              <w:t>'</w:t>
+                            </w:r>
+                            <w:r>
+                              <w:rPr>
+                                <w:rFonts w:ascii="ArialMT" w:hAnsi="ArialMT" w:cstheme="minorBidi"/>
+                                <w:color w:val="4F6026"/>
+                                <w:sz w:val="24"/>
+                                <w:szCs w:val="24"/>
+                              </w:rPr>
+                              <w:t>$</w:t>
+                            </w:r>
+                            <w:r>
+                              <w:rPr>
+                                <w:rFonts w:ascii="ArialMT" w:hAnsi="ArialMT" w:cstheme="minorBidi"/>
+                                <w:color w:val="4F6026"/>
+                                <w:sz w:val="24"/>
+                                <w:szCs w:val="24"/>
+                              </w:rPr>
+                              <w:t>C</w:t>
+                            </w:r>
+                            <w:r>
+                              <w:rPr>
+                                <w:rFonts w:ascii="ArialMT" w:hAnsi="ArialMT" w:cstheme="minorBidi"/>
+                                <w:color w:val="4F6026"/>
+                                <w:sz w:val="24"/>
+                                <w:szCs w:val="24"/>
+                              </w:rPr>
+                              <w:t>ity_</w:t>
+                            </w:r>
+                            <w:r>
+                              <w:rPr>
+                                <w:rFonts w:ascii="ArialMT" w:hAnsi="ArialMT" w:cstheme="minorBidi"/>
+                                <w:color w:val="4F6026"/>
+                                <w:sz w:val="24"/>
+                                <w:szCs w:val="24"/>
+                              </w:rPr>
+                              <w:t>N</w:t>
+                            </w:r>
+                            <w:r>
+                              <w:rPr>
+                                <w:rFonts w:ascii="ArialMT" w:hAnsi="ArialMT" w:cstheme="minorBidi"/>
+                                <w:color w:val="4F6026"/>
+                                <w:sz w:val="24"/>
+                                <w:szCs w:val="24"/>
+                              </w:rPr>
+                              <w:t>ame</w:t>
                             </w:r>
                             <w:r>
                               <w:rPr>
@@ -3986,7 +4088,7 @@
                 <v:stroke joinstyle="miter"/>
                 <v:path gradientshapeok="t" o:connecttype="rect"/>
               </v:shapetype>
-              <v:shape id="Text Box 1" o:spid="_x0000_s1026" type="#_x0000_t202" style="position:absolute;left:0;text-align:left;margin-left:39.9pt;margin-top:15.6pt;width:420.45pt;height:117.6pt;z-index:251665408;visibility:visible;mso-wrap-style:square;mso-width-percent:0;mso-height-percent:0;mso-wrap-distance-left:9pt;mso-wrap-distance-top:0;mso-wrap-distance-right:9pt;mso-wrap-distance-bottom:0;mso-position-horizontal:absolute;mso-position-horizontal-relative:margin;mso-position-vertical:absolute;mso-position-vertical-relative:text;mso-width-percent:0;mso-height-percent:0;mso-width-relative:margin;mso-height-relative:margin;v-text-anchor:top" o:gfxdata="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" fillcolor="white [3201]" strokecolor="black [3213]" strokeweight="1pt">
+              <v:shape id="Text Box 1" o:spid="_x0000_s1026" type="#_x0000_t202" style="position:absolute;left:0;text-align:left;margin-left:39.6pt;margin-top:15.9pt;width:420.45pt;height:86.4pt;z-index:251665408;visibility:visible;mso-wrap-style:square;mso-width-percent:0;mso-height-percent:0;mso-wrap-distance-left:9pt;mso-wrap-distance-top:0;mso-wrap-distance-right:9pt;mso-wrap-distance-bottom:0;mso-position-horizontal:absolute;mso-position-horizontal-relative:margin;mso-position-vertical:absolute;mso-position-vertical-relative:text;mso-width-percent:0;mso-height-percent:0;mso-width-relative:margin;mso-height-relative:margin;v-text-anchor:top" o:gfxdata="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" fillcolor="white [3201]" strokecolor="black [3213]" strokeweight="1pt">
                 <v:textbox>
                   <w:txbxContent>
                     <w:p>
@@ -4009,7 +4111,25 @@
                           <w:sz w:val="24"/>
                           <w:szCs w:val="24"/>
                         </w:rPr>
-                        <w:t>//update existing population</w:t>
+                        <w:t xml:space="preserve">UPDATE </w:t>
+                      </w:r>
+                      <w:r>
+                        <w:rPr>
+                          <w:rFonts w:ascii="ArialMT" w:eastAsia="Times New Roman" w:hAnsi="ArialMT"/>
+                          <w:color w:val="0070C0"/>
+                          <w:sz w:val="24"/>
+                          <w:szCs w:val="24"/>
+                        </w:rPr>
+                        <w:t>C</w:t>
+                      </w:r>
+                      <w:r>
+                        <w:rPr>
+                          <w:rFonts w:ascii="ArialMT" w:eastAsia="Times New Roman" w:hAnsi="ArialMT"/>
+                          <w:color w:val="0070C0"/>
+                          <w:sz w:val="24"/>
+                          <w:szCs w:val="24"/>
+                        </w:rPr>
+                        <w:t>ITY</w:t>
                       </w:r>
                     </w:p>
                     <w:p>
@@ -4032,7 +4152,64 @@
                           <w:sz w:val="24"/>
                           <w:szCs w:val="24"/>
                         </w:rPr>
-                        <w:t>//assume application manages $OldPopulation for each $population</w:t>
+                        <w:t xml:space="preserve">SET </w:t>
+                      </w:r>
+                      <w:r>
+                        <w:rPr>
+                          <w:rFonts w:ascii="ArialMT" w:eastAsia="Times New Roman" w:hAnsi="ArialMT"/>
+                          <w:sz w:val="24"/>
+                          <w:szCs w:val="24"/>
+                        </w:rPr>
+                        <w:t>P</w:t>
+                      </w:r>
+                      <w:r>
+                        <w:rPr>
+                          <w:rFonts w:ascii="ArialMT" w:eastAsia="Times New Roman" w:hAnsi="ArialMT"/>
+                          <w:sz w:val="24"/>
+                          <w:szCs w:val="24"/>
+                        </w:rPr>
+                        <w:t xml:space="preserve">opulation = </w:t>
+                      </w:r>
+                      <w:r>
+                        <w:rPr>
+                          <w:rFonts w:ascii="ArialMT" w:hAnsi="ArialMT"/>
+                          <w:color w:val="4F6026"/>
+                        </w:rPr>
+                        <w:t>'</w:t>
+                      </w:r>
+                      <w:r>
+                        <w:rPr>
+                          <w:rFonts w:ascii="ArialMT" w:hAnsi="ArialMT" w:cstheme="minorBidi"/>
+                          <w:color w:val="4F6026"/>
+                          <w:sz w:val="24"/>
+                          <w:szCs w:val="24"/>
+                        </w:rPr>
+                        <w:t>$</w:t>
+                      </w:r>
+                      <w:r>
+                        <w:rPr>
+                          <w:rFonts w:ascii="ArialMT" w:hAnsi="ArialMT" w:cstheme="minorBidi"/>
+                          <w:color w:val="4F6026"/>
+                          <w:sz w:val="24"/>
+                          <w:szCs w:val="24"/>
+                        </w:rPr>
+                        <w:t>P</w:t>
+                      </w:r>
+                      <w:r>
+                        <w:rPr>
+                          <w:rFonts w:ascii="ArialMT" w:hAnsi="ArialMT" w:cstheme="minorBidi"/>
+                          <w:color w:val="4F6026"/>
+                          <w:sz w:val="24"/>
+                          <w:szCs w:val="24"/>
+                        </w:rPr>
+                        <w:t>opulation</w:t>
+                      </w:r>
+                      <w:r>
+                        <w:rPr>
+                          <w:rFonts w:ascii="ArialMT" w:hAnsi="ArialMT"/>
+                          <w:color w:val="4F6026"/>
+                        </w:rPr>
+                        <w:t>'</w:t>
                       </w:r>
                     </w:p>
                     <w:p>
@@ -4055,39 +4232,39 @@
                           <w:sz w:val="24"/>
                           <w:szCs w:val="24"/>
                         </w:rPr>
-                        <w:t xml:space="preserve">UPDATE </w:t>
-                      </w:r>
-                      <w:r>
-                        <w:rPr>
-                          <w:rFonts w:ascii="ArialMT" w:eastAsia="Times New Roman" w:hAnsi="ArialMT"/>
-                          <w:color w:val="0070C0"/>
-                          <w:sz w:val="24"/>
-                          <w:szCs w:val="24"/>
-                        </w:rPr>
-                        <w:t>City</w:t>
-                      </w:r>
-                    </w:p>
-                    <w:p>
-                      <w:pPr>
-                        <w:pStyle w:val="Level1"/>
-                        <w:numPr>
-                          <w:ilvl w:val="0"/>
-                          <w:numId w:val="0"/>
-                        </w:numPr>
-                        <w:spacing w:line="300" w:lineRule="auto"/>
+                        <w:t xml:space="preserve">WHERE </w:t>
+                      </w:r>
+                      <w:r>
                         <w:rPr>
                           <w:rFonts w:ascii="ArialMT" w:eastAsia="Times New Roman" w:hAnsi="ArialMT"/>
                           <w:sz w:val="24"/>
                           <w:szCs w:val="24"/>
                         </w:rPr>
-                      </w:pPr>
+                        <w:t>S</w:t>
+                      </w:r>
                       <w:r>
                         <w:rPr>
                           <w:rFonts w:ascii="ArialMT" w:eastAsia="Times New Roman" w:hAnsi="ArialMT"/>
                           <w:sz w:val="24"/>
                           <w:szCs w:val="24"/>
                         </w:rPr>
-                        <w:t xml:space="preserve">SET population = </w:t>
+                        <w:t>tate_</w:t>
+                      </w:r>
+                      <w:r>
+                        <w:rPr>
+                          <w:rFonts w:ascii="ArialMT" w:eastAsia="Times New Roman" w:hAnsi="ArialMT"/>
+                          <w:sz w:val="24"/>
+                          <w:szCs w:val="24"/>
+                        </w:rPr>
+                        <w:t>L</w:t>
+                      </w:r>
+                      <w:r>
+                        <w:rPr>
+                          <w:rFonts w:ascii="ArialMT" w:eastAsia="Times New Roman" w:hAnsi="ArialMT"/>
+                          <w:sz w:val="24"/>
+                          <w:szCs w:val="24"/>
+                        </w:rPr>
+                        <w:t xml:space="preserve">ocation = </w:t>
                       </w:r>
                       <w:r>
                         <w:rPr>
@@ -4103,44 +4280,7 @@
                           <w:sz w:val="24"/>
                           <w:szCs w:val="24"/>
                         </w:rPr>
-                        <w:t>$population</w:t>
-                      </w:r>
-                      <w:r>
-                        <w:rPr>
-                          <w:rFonts w:ascii="ArialMT" w:hAnsi="ArialMT"/>
-                          <w:color w:val="4F6026"/>
-                        </w:rPr>
-                        <w:t>'</w:t>
-                      </w:r>
-                    </w:p>
-                    <w:p>
-                      <w:pPr>
-                        <w:pStyle w:val="Level1"/>
-                        <w:numPr>
-                          <w:ilvl w:val="0"/>
-                          <w:numId w:val="0"/>
-                        </w:numPr>
-                        <w:spacing w:line="300" w:lineRule="auto"/>
-                        <w:rPr>
-                          <w:rFonts w:ascii="ArialMT" w:eastAsia="Times New Roman" w:hAnsi="ArialMT"/>
-                          <w:sz w:val="24"/>
-                          <w:szCs w:val="24"/>
-                        </w:rPr>
-                      </w:pPr>
-                      <w:r>
-                        <w:rPr>
-                          <w:rFonts w:ascii="ArialMT" w:eastAsia="Times New Roman" w:hAnsi="ArialMT"/>
-                          <w:sz w:val="24"/>
-                          <w:szCs w:val="24"/>
-                        </w:rPr>
-                        <w:t xml:space="preserve">WHERE state_location = </w:t>
-                      </w:r>
-                      <w:r>
-                        <w:rPr>
-                          <w:rFonts w:ascii="ArialMT" w:hAnsi="ArialMT"/>
-                          <w:color w:val="4F6026"/>
-                        </w:rPr>
-                        <w:t>'</w:t>
+                        <w:t>$</w:t>
                       </w:r>
                       <w:r>
                         <w:rPr>
@@ -4149,29 +4289,7 @@
                           <w:sz w:val="24"/>
                           <w:szCs w:val="24"/>
                         </w:rPr>
-                        <w:t>$state_location</w:t>
-                      </w:r>
-                      <w:r>
-                        <w:rPr>
-                          <w:rFonts w:ascii="ArialMT" w:hAnsi="ArialMT"/>
-                          <w:color w:val="4F6026"/>
-                        </w:rPr>
-                        <w:t>'</w:t>
-                      </w:r>
-                      <w:r>
-                        <w:rPr>
-                          <w:rFonts w:ascii="ArialMT" w:eastAsia="Times New Roman" w:hAnsi="ArialMT"/>
-                          <w:sz w:val="24"/>
-                          <w:szCs w:val="24"/>
-                        </w:rPr>
-                        <w:t xml:space="preserve"> AND city_name = </w:t>
-                      </w:r>
-                      <w:r>
-                        <w:rPr>
-                          <w:rFonts w:ascii="ArialMT" w:hAnsi="ArialMT"/>
-                          <w:color w:val="4F6026"/>
-                        </w:rPr>
-                        <w:t>'</w:t>
+                        <w:t>S</w:t>
                       </w:r>
                       <w:r>
                         <w:rPr>
@@ -4180,29 +4298,7 @@
                           <w:sz w:val="24"/>
                           <w:szCs w:val="24"/>
                         </w:rPr>
-                        <w:t>$city_name</w:t>
-                      </w:r>
-                      <w:r>
-                        <w:rPr>
-                          <w:rFonts w:ascii="ArialMT" w:hAnsi="ArialMT"/>
-                          <w:color w:val="4F6026"/>
-                        </w:rPr>
-                        <w:t>'</w:t>
-                      </w:r>
-                      <w:r>
-                        <w:rPr>
-                          <w:rFonts w:ascii="ArialMT" w:eastAsia="Times New Roman" w:hAnsi="ArialMT"/>
-                          <w:sz w:val="24"/>
-                          <w:szCs w:val="24"/>
-                        </w:rPr>
-                        <w:t xml:space="preserve"> AND population = </w:t>
-                      </w:r>
-                      <w:r>
-                        <w:rPr>
-                          <w:rFonts w:ascii="ArialMT" w:hAnsi="ArialMT"/>
-                          <w:color w:val="4F6026"/>
-                        </w:rPr>
-                        <w:t>'</w:t>
+                        <w:t>tate_</w:t>
                       </w:r>
                       <w:r>
                         <w:rPr>
@@ -4211,7 +4307,115 @@
                           <w:sz w:val="24"/>
                           <w:szCs w:val="24"/>
                         </w:rPr>
-                        <w:t>$OldPopulation</w:t>
+                        <w:t>L</w:t>
+                      </w:r>
+                      <w:r>
+                        <w:rPr>
+                          <w:rFonts w:ascii="ArialMT" w:hAnsi="ArialMT" w:cstheme="minorBidi"/>
+                          <w:color w:val="4F6026"/>
+                          <w:sz w:val="24"/>
+                          <w:szCs w:val="24"/>
+                        </w:rPr>
+                        <w:t>ocation</w:t>
+                      </w:r>
+                      <w:r>
+                        <w:rPr>
+                          <w:rFonts w:ascii="ArialMT" w:hAnsi="ArialMT"/>
+                          <w:color w:val="4F6026"/>
+                        </w:rPr>
+                        <w:t>'</w:t>
+                      </w:r>
+                      <w:r>
+                        <w:rPr>
+                          <w:rFonts w:ascii="ArialMT" w:eastAsia="Times New Roman" w:hAnsi="ArialMT"/>
+                          <w:sz w:val="24"/>
+                          <w:szCs w:val="24"/>
+                        </w:rPr>
+                        <w:t xml:space="preserve"> AND </w:t>
+                      </w:r>
+                      <w:r>
+                        <w:rPr>
+                          <w:rFonts w:ascii="ArialMT" w:eastAsia="Times New Roman" w:hAnsi="ArialMT"/>
+                          <w:sz w:val="24"/>
+                          <w:szCs w:val="24"/>
+                        </w:rPr>
+                        <w:t>C</w:t>
+                      </w:r>
+                      <w:r>
+                        <w:rPr>
+                          <w:rFonts w:ascii="ArialMT" w:eastAsia="Times New Roman" w:hAnsi="ArialMT"/>
+                          <w:sz w:val="24"/>
+                          <w:szCs w:val="24"/>
+                        </w:rPr>
+                        <w:t>ity_</w:t>
+                      </w:r>
+                      <w:r>
+                        <w:rPr>
+                          <w:rFonts w:ascii="ArialMT" w:eastAsia="Times New Roman" w:hAnsi="ArialMT"/>
+                          <w:sz w:val="24"/>
+                          <w:szCs w:val="24"/>
+                        </w:rPr>
+                        <w:t>N</w:t>
+                      </w:r>
+                      <w:r>
+                        <w:rPr>
+                          <w:rFonts w:ascii="ArialMT" w:eastAsia="Times New Roman" w:hAnsi="ArialMT"/>
+                          <w:sz w:val="24"/>
+                          <w:szCs w:val="24"/>
+                        </w:rPr>
+                        <w:t xml:space="preserve">ame = </w:t>
+                      </w:r>
+                      <w:r>
+                        <w:rPr>
+                          <w:rFonts w:ascii="ArialMT" w:hAnsi="ArialMT"/>
+                          <w:color w:val="4F6026"/>
+                        </w:rPr>
+                        <w:t>'</w:t>
+                      </w:r>
+                      <w:r>
+                        <w:rPr>
+                          <w:rFonts w:ascii="ArialMT" w:hAnsi="ArialMT" w:cstheme="minorBidi"/>
+                          <w:color w:val="4F6026"/>
+                          <w:sz w:val="24"/>
+                          <w:szCs w:val="24"/>
+                        </w:rPr>
+                        <w:t>$</w:t>
+                      </w:r>
+                      <w:r>
+                        <w:rPr>
+                          <w:rFonts w:ascii="ArialMT" w:hAnsi="ArialMT" w:cstheme="minorBidi"/>
+                          <w:color w:val="4F6026"/>
+                          <w:sz w:val="24"/>
+                          <w:szCs w:val="24"/>
+                        </w:rPr>
+                        <w:t>C</w:t>
+                      </w:r>
+                      <w:r>
+                        <w:rPr>
+                          <w:rFonts w:ascii="ArialMT" w:hAnsi="ArialMT" w:cstheme="minorBidi"/>
+                          <w:color w:val="4F6026"/>
+                          <w:sz w:val="24"/>
+                          <w:szCs w:val="24"/>
+                        </w:rPr>
+                        <w:t>ity_</w:t>
+                      </w:r>
+                      <w:r>
+                        <w:rPr>
+                          <w:rFonts w:ascii="ArialMT" w:hAnsi="ArialMT" w:cstheme="minorBidi"/>
+                          <w:color w:val="4F6026"/>
+                          <w:sz w:val="24"/>
+                          <w:szCs w:val="24"/>
+                        </w:rPr>
+                        <w:t>N</w:t>
+                      </w:r>
+                      <w:r>
+                        <w:rPr>
+                          <w:rFonts w:ascii="ArialMT" w:hAnsi="ArialMT" w:cstheme="minorBidi"/>
+                          <w:color w:val="4F6026"/>
+                          <w:sz w:val="24"/>
+                          <w:szCs w:val="24"/>
+                        </w:rPr>
+                        <w:t>ame</w:t>
                       </w:r>
                       <w:r>
                         <w:rPr>
@@ -4637,7 +4841,6 @@
         <w:rPr>
           <w:rFonts w:ascii="Arial" w:hAnsi="Arial" w:cs="Arial"/>
         </w:rPr>
-        <w:lastRenderedPageBreak/>
         <w:t>Find</w:t>
       </w:r>
       <w:r>
@@ -4697,6 +4900,7 @@
         <w:rPr>
           <w:rFonts w:ascii="Arial" w:hAnsi="Arial" w:cs="Arial"/>
         </w:rPr>
+        <w:lastRenderedPageBreak/>
         <w:t xml:space="preserve">Sort by </w:t>
       </w:r>
       <w:r>
@@ -10968,20 +11172,68 @@
                               <w:rPr>
                                 <w:rFonts w:ascii="ArialMT" w:hAnsi="ArialMT"/>
                               </w:rPr>
-                              <w:t xml:space="preserve">SELECT state_location From </w:t>
+                              <w:t xml:space="preserve">SELECT </w:t>
+                            </w:r>
+                            <w:r>
+                              <w:rPr>
+                                <w:rFonts w:ascii="ArialMT" w:hAnsi="ArialMT"/>
+                              </w:rPr>
+                              <w:t>S</w:t>
+                            </w:r>
+                            <w:r>
+                              <w:rPr>
+                                <w:rFonts w:ascii="ArialMT" w:hAnsi="ArialMT"/>
+                              </w:rPr>
+                              <w:t>tate_</w:t>
+                            </w:r>
+                            <w:r>
+                              <w:rPr>
+                                <w:rFonts w:ascii="ArialMT" w:hAnsi="ArialMT"/>
+                              </w:rPr>
+                              <w:t>L</w:t>
+                            </w:r>
+                            <w:r>
+                              <w:rPr>
+                                <w:rFonts w:ascii="ArialMT" w:hAnsi="ArialMT"/>
+                              </w:rPr>
+                              <w:t xml:space="preserve">ocation From </w:t>
                             </w:r>
                             <w:r>
                               <w:rPr>
                                 <w:rFonts w:ascii="ArialMT" w:hAnsi="ArialMT"/>
                                 <w:color w:val="0070C0"/>
                               </w:rPr>
-                              <w:t>City</w:t>
-                            </w:r>
-                            <w:r>
-                              <w:rPr>
-                                <w:rFonts w:ascii="ArialMT" w:hAnsi="ArialMT"/>
-                              </w:rPr>
-                              <w:t xml:space="preserve"> ORDER BY state_location;</w:t>
+                              <w:t>CITY</w:t>
+                            </w:r>
+                            <w:r>
+                              <w:rPr>
+                                <w:rFonts w:ascii="ArialMT" w:hAnsi="ArialMT"/>
+                              </w:rPr>
+                              <w:t xml:space="preserve"> ORDER BY </w:t>
+                            </w:r>
+                            <w:r>
+                              <w:rPr>
+                                <w:rFonts w:ascii="ArialMT" w:hAnsi="ArialMT"/>
+                              </w:rPr>
+                              <w:t>S</w:t>
+                            </w:r>
+                            <w:r>
+                              <w:rPr>
+                                <w:rFonts w:ascii="ArialMT" w:hAnsi="ArialMT"/>
+                              </w:rPr>
+                              <w:t>tate_</w:t>
+                            </w:r>
+                            <w:r>
+                              <w:rPr>
+                                <w:rFonts w:ascii="ArialMT" w:hAnsi="ArialMT"/>
+                              </w:rPr>
+                              <w:t>L</w:t>
+                            </w:r>
+                            <w:r>
+                              <w:rPr>
+                                <w:rFonts w:ascii="ArialMT" w:hAnsi="ArialMT"/>
+                              </w:rPr>
+                              <w:t>ocation;</w:t>
                             </w:r>
                           </w:p>
                           <w:p/>
@@ -11023,20 +11275,68 @@
                         <w:rPr>
                           <w:rFonts w:ascii="ArialMT" w:hAnsi="ArialMT"/>
                         </w:rPr>
-                        <w:t xml:space="preserve">SELECT state_location From </w:t>
+                        <w:t xml:space="preserve">SELECT </w:t>
+                      </w:r>
+                      <w:r>
+                        <w:rPr>
+                          <w:rFonts w:ascii="ArialMT" w:hAnsi="ArialMT"/>
+                        </w:rPr>
+                        <w:t>S</w:t>
+                      </w:r>
+                      <w:r>
+                        <w:rPr>
+                          <w:rFonts w:ascii="ArialMT" w:hAnsi="ArialMT"/>
+                        </w:rPr>
+                        <w:t>tate_</w:t>
+                      </w:r>
+                      <w:r>
+                        <w:rPr>
+                          <w:rFonts w:ascii="ArialMT" w:hAnsi="ArialMT"/>
+                        </w:rPr>
+                        <w:t>L</w:t>
+                      </w:r>
+                      <w:r>
+                        <w:rPr>
+                          <w:rFonts w:ascii="ArialMT" w:hAnsi="ArialMT"/>
+                        </w:rPr>
+                        <w:t xml:space="preserve">ocation From </w:t>
                       </w:r>
                       <w:r>
                         <w:rPr>
                           <w:rFonts w:ascii="ArialMT" w:hAnsi="ArialMT"/>
                           <w:color w:val="0070C0"/>
                         </w:rPr>
-                        <w:t>City</w:t>
-                      </w:r>
-                      <w:r>
-                        <w:rPr>
-                          <w:rFonts w:ascii="ArialMT" w:hAnsi="ArialMT"/>
-                        </w:rPr>
-                        <w:t xml:space="preserve"> ORDER BY state_location;</w:t>
+                        <w:t>CITY</w:t>
+                      </w:r>
+                      <w:r>
+                        <w:rPr>
+                          <w:rFonts w:ascii="ArialMT" w:hAnsi="ArialMT"/>
+                        </w:rPr>
+                        <w:t xml:space="preserve"> ORDER BY </w:t>
+                      </w:r>
+                      <w:r>
+                        <w:rPr>
+                          <w:rFonts w:ascii="ArialMT" w:hAnsi="ArialMT"/>
+                        </w:rPr>
+                        <w:t>S</w:t>
+                      </w:r>
+                      <w:r>
+                        <w:rPr>
+                          <w:rFonts w:ascii="ArialMT" w:hAnsi="ArialMT"/>
+                        </w:rPr>
+                        <w:t>tate_</w:t>
+                      </w:r>
+                      <w:r>
+                        <w:rPr>
+                          <w:rFonts w:ascii="ArialMT" w:hAnsi="ArialMT"/>
+                        </w:rPr>
+                        <w:t>L</w:t>
+                      </w:r>
+                      <w:r>
+                        <w:rPr>
+                          <w:rFonts w:ascii="ArialMT" w:hAnsi="ArialMT"/>
+                        </w:rPr>
+                        <w:t>ocation;</w:t>
                       </w:r>
                     </w:p>
                     <w:p/>
@@ -11696,13 +11996,104 @@
                                 <w:rFonts w:ascii="ArialMT" w:hAnsi="ArialMT"/>
                                 <w:color w:val="0070C0"/>
                               </w:rPr>
-                              <w:t>Store</w:t>
-                            </w:r>
-                            <w:r>
-                              <w:rPr>
-                                <w:rFonts w:ascii="ArialMT" w:hAnsi="ArialMT"/>
-                              </w:rPr>
-                              <w:t>.store_number, street_address, city_name, YEAR(date), SUM(</w:t>
+                              <w:t>S</w:t>
+                            </w:r>
+                            <w:r>
+                              <w:rPr>
+                                <w:rFonts w:ascii="ArialMT" w:hAnsi="ArialMT"/>
+                                <w:color w:val="0070C0"/>
+                              </w:rPr>
+                              <w:t>TORE</w:t>
+                            </w:r>
+                            <w:r>
+                              <w:rPr>
+                                <w:rFonts w:ascii="ArialMT" w:hAnsi="ArialMT"/>
+                              </w:rPr>
+                              <w:t>.</w:t>
+                            </w:r>
+                            <w:r>
+                              <w:rPr>
+                                <w:rFonts w:ascii="ArialMT" w:hAnsi="ArialMT"/>
+                              </w:rPr>
+                              <w:t>S</w:t>
+                            </w:r>
+                            <w:r>
+                              <w:rPr>
+                                <w:rFonts w:ascii="ArialMT" w:hAnsi="ArialMT"/>
+                              </w:rPr>
+                              <w:t>tore_</w:t>
+                            </w:r>
+                            <w:r>
+                              <w:rPr>
+                                <w:rFonts w:ascii="ArialMT" w:hAnsi="ArialMT"/>
+                              </w:rPr>
+                              <w:t>N</w:t>
+                            </w:r>
+                            <w:r>
+                              <w:rPr>
+                                <w:rFonts w:ascii="ArialMT" w:hAnsi="ArialMT"/>
+                              </w:rPr>
+                              <w:t xml:space="preserve">umber, </w:t>
+                            </w:r>
+                            <w:r>
+                              <w:rPr>
+                                <w:rFonts w:ascii="ArialMT" w:hAnsi="ArialMT"/>
+                              </w:rPr>
+                              <w:t>S</w:t>
+                            </w:r>
+                            <w:r>
+                              <w:rPr>
+                                <w:rFonts w:ascii="ArialMT" w:hAnsi="ArialMT"/>
+                              </w:rPr>
+                              <w:t>treet_</w:t>
+                            </w:r>
+                            <w:r>
+                              <w:rPr>
+                                <w:rFonts w:ascii="ArialMT" w:hAnsi="ArialMT"/>
+                              </w:rPr>
+                              <w:t>A</w:t>
+                            </w:r>
+                            <w:r>
+                              <w:rPr>
+                                <w:rFonts w:ascii="ArialMT" w:hAnsi="ArialMT"/>
+                              </w:rPr>
+                              <w:t xml:space="preserve">ddress, </w:t>
+                            </w:r>
+                            <w:r>
+                              <w:rPr>
+                                <w:rFonts w:ascii="ArialMT" w:hAnsi="ArialMT"/>
+                              </w:rPr>
+                              <w:t>C</w:t>
+                            </w:r>
+                            <w:r>
+                              <w:rPr>
+                                <w:rFonts w:ascii="ArialMT" w:hAnsi="ArialMT"/>
+                              </w:rPr>
+                              <w:t>ity_</w:t>
+                            </w:r>
+                            <w:r>
+                              <w:rPr>
+                                <w:rFonts w:ascii="ArialMT" w:hAnsi="ArialMT"/>
+                              </w:rPr>
+                              <w:t>N</w:t>
+                            </w:r>
+                            <w:r>
+                              <w:rPr>
+                                <w:rFonts w:ascii="ArialMT" w:hAnsi="ArialMT"/>
+                              </w:rPr>
+                              <w:t>ame, YEAR(</w:t>
+                            </w:r>
+                            <w:r>
+                              <w:rPr>
+                                <w:rFonts w:ascii="ArialMT" w:hAnsi="ArialMT"/>
+                              </w:rPr>
+                              <w:t>D</w:t>
+                            </w:r>
+                            <w:r>
+                              <w:rPr>
+                                <w:rFonts w:ascii="ArialMT" w:hAnsi="ArialMT"/>
+                              </w:rPr>
+                              <w:t>ate), SUM(</w:t>
                             </w:r>
                             <w:r>
                               <w:rPr>
@@ -11714,19 +12105,43 @@
                               <w:rPr>
                                 <w:rFonts w:ascii="ArialMT" w:hAnsi="ArialMT"/>
                               </w:rPr>
-                              <w:t>total_amount</w:t>
-                            </w:r>
-                            <w:r>
-                              <w:rPr>
-                                <w:rFonts w:ascii="ArialMT" w:hAnsi="ArialMT"/>
-                              </w:rPr>
-                              <w:t>, 0)</w:t>
-                            </w:r>
-                            <w:r>
-                              <w:rPr>
-                                <w:rFonts w:ascii="ArialMT" w:hAnsi="ArialMT"/>
-                              </w:rPr>
-                              <w:t xml:space="preserve">) AS revenue </w:t>
+                              <w:t>T</w:t>
+                            </w:r>
+                            <w:r>
+                              <w:rPr>
+                                <w:rFonts w:ascii="ArialMT" w:hAnsi="ArialMT"/>
+                              </w:rPr>
+                              <w:t>otal_</w:t>
+                            </w:r>
+                            <w:r>
+                              <w:rPr>
+                                <w:rFonts w:ascii="ArialMT" w:hAnsi="ArialMT"/>
+                              </w:rPr>
+                              <w:t>A</w:t>
+                            </w:r>
+                            <w:r>
+                              <w:rPr>
+                                <w:rFonts w:ascii="ArialMT" w:hAnsi="ArialMT"/>
+                              </w:rPr>
+                              <w:t>mount, 0)</w:t>
+                            </w:r>
+                            <w:r>
+                              <w:rPr>
+                                <w:rFonts w:ascii="ArialMT" w:hAnsi="ArialMT"/>
+                              </w:rPr>
+                              <w:t xml:space="preserve">) AS </w:t>
+                            </w:r>
+                            <w:r>
+                              <w:rPr>
+                                <w:rFonts w:ascii="ArialMT" w:hAnsi="ArialMT"/>
+                              </w:rPr>
+                              <w:t>R</w:t>
+                            </w:r>
+                            <w:r>
+                              <w:rPr>
+                                <w:rFonts w:ascii="ArialMT" w:hAnsi="ArialMT"/>
+                              </w:rPr>
+                              <w:t xml:space="preserve">evenue </w:t>
                             </w:r>
                           </w:p>
                           <w:p>
@@ -11749,7 +12164,14 @@
                                 <w:rFonts w:ascii="ArialMT" w:hAnsi="ArialMT"/>
                                 <w:color w:val="0070C0"/>
                               </w:rPr>
-                              <w:t>Store</w:t>
+                              <w:t>S</w:t>
+                            </w:r>
+                            <w:r>
+                              <w:rPr>
+                                <w:rFonts w:ascii="ArialMT" w:hAnsi="ArialMT"/>
+                                <w:color w:val="0070C0"/>
+                              </w:rPr>
+                              <w:t>TORE</w:t>
                             </w:r>
                             <w:r>
                               <w:rPr>
@@ -11774,7 +12196,7 @@
                                 <w:rFonts w:ascii="ArialMT" w:hAnsi="ArialMT"/>
                                 <w:color w:val="0070C0"/>
                               </w:rPr>
-                              <w:t>Sale</w:t>
+                              <w:t>SALE</w:t>
                             </w:r>
                             <w:r>
                               <w:rPr>
@@ -11787,26 +12209,74 @@
                                 <w:rFonts w:ascii="ArialMT" w:hAnsi="ArialMT"/>
                                 <w:color w:val="0070C0"/>
                               </w:rPr>
-                              <w:t>Store</w:t>
-                            </w:r>
-                            <w:r>
-                              <w:rPr>
-                                <w:rFonts w:ascii="ArialMT" w:hAnsi="ArialMT"/>
-                              </w:rPr>
-                              <w:t xml:space="preserve">.store_number = </w:t>
+                              <w:t>STORE</w:t>
+                            </w:r>
+                            <w:r>
+                              <w:rPr>
+                                <w:rFonts w:ascii="ArialMT" w:hAnsi="ArialMT"/>
+                              </w:rPr>
+                              <w:t>.</w:t>
+                            </w:r>
+                            <w:r>
+                              <w:rPr>
+                                <w:rFonts w:ascii="ArialMT" w:hAnsi="ArialMT"/>
+                              </w:rPr>
+                              <w:t>S</w:t>
+                            </w:r>
+                            <w:r>
+                              <w:rPr>
+                                <w:rFonts w:ascii="ArialMT" w:hAnsi="ArialMT"/>
+                              </w:rPr>
+                              <w:t>tore_</w:t>
+                            </w:r>
+                            <w:r>
+                              <w:rPr>
+                                <w:rFonts w:ascii="ArialMT" w:hAnsi="ArialMT"/>
+                              </w:rPr>
+                              <w:t>N</w:t>
+                            </w:r>
+                            <w:r>
+                              <w:rPr>
+                                <w:rFonts w:ascii="ArialMT" w:hAnsi="ArialMT"/>
+                              </w:rPr>
+                              <w:t xml:space="preserve">umber = </w:t>
                             </w:r>
                             <w:r>
                               <w:rPr>
                                 <w:rFonts w:ascii="ArialMT" w:hAnsi="ArialMT"/>
                                 <w:color w:val="0070C0"/>
                               </w:rPr>
-                              <w:t>Sale</w:t>
-                            </w:r>
-                            <w:r>
-                              <w:rPr>
-                                <w:rFonts w:ascii="ArialMT" w:hAnsi="ArialMT"/>
-                              </w:rPr>
-                              <w:t xml:space="preserve">.store_number </w:t>
+                              <w:t>SALE</w:t>
+                            </w:r>
+                            <w:r>
+                              <w:rPr>
+                                <w:rFonts w:ascii="ArialMT" w:hAnsi="ArialMT"/>
+                              </w:rPr>
+                              <w:t>.</w:t>
+                            </w:r>
+                            <w:r>
+                              <w:rPr>
+                                <w:rFonts w:ascii="ArialMT" w:hAnsi="ArialMT"/>
+                              </w:rPr>
+                              <w:t>S</w:t>
+                            </w:r>
+                            <w:r>
+                              <w:rPr>
+                                <w:rFonts w:ascii="ArialMT" w:hAnsi="ArialMT"/>
+                              </w:rPr>
+                              <w:t>tore_</w:t>
+                            </w:r>
+                            <w:r>
+                              <w:rPr>
+                                <w:rFonts w:ascii="ArialMT" w:hAnsi="ArialMT"/>
+                              </w:rPr>
+                              <w:t>N</w:t>
+                            </w:r>
+                            <w:r>
+                              <w:rPr>
+                                <w:rFonts w:ascii="ArialMT" w:hAnsi="ArialMT"/>
+                              </w:rPr>
+                              <w:t xml:space="preserve">umber </w:t>
                             </w:r>
                           </w:p>
                           <w:p>
@@ -11822,7 +12292,31 @@
                               <w:rPr>
                                 <w:rFonts w:ascii="ArialMT" w:hAnsi="ArialMT"/>
                               </w:rPr>
-                              <w:t xml:space="preserve">WHERE state_location = </w:t>
+                              <w:t xml:space="preserve">WHERE </w:t>
+                            </w:r>
+                            <w:r>
+                              <w:rPr>
+                                <w:rFonts w:ascii="ArialMT" w:hAnsi="ArialMT"/>
+                              </w:rPr>
+                              <w:t>S</w:t>
+                            </w:r>
+                            <w:r>
+                              <w:rPr>
+                                <w:rFonts w:ascii="ArialMT" w:hAnsi="ArialMT"/>
+                              </w:rPr>
+                              <w:t>tate_</w:t>
+                            </w:r>
+                            <w:r>
+                              <w:rPr>
+                                <w:rFonts w:ascii="ArialMT" w:hAnsi="ArialMT"/>
+                              </w:rPr>
+                              <w:t>L</w:t>
+                            </w:r>
+                            <w:r>
+                              <w:rPr>
+                                <w:rFonts w:ascii="ArialMT" w:hAnsi="ArialMT"/>
+                              </w:rPr>
+                              <w:t xml:space="preserve">ocation = </w:t>
                             </w:r>
                             <w:r>
                               <w:rPr>
@@ -11836,7 +12330,35 @@
                                 <w:rFonts w:ascii="ArialMT" w:eastAsiaTheme="minorEastAsia" w:hAnsi="ArialMT" w:cstheme="minorBidi"/>
                                 <w:color w:val="4F6026"/>
                               </w:rPr>
-                              <w:t>$state_location</w:t>
+                              <w:t>$</w:t>
+                            </w:r>
+                            <w:r>
+                              <w:rPr>
+                                <w:rFonts w:ascii="ArialMT" w:eastAsiaTheme="minorEastAsia" w:hAnsi="ArialMT" w:cstheme="minorBidi"/>
+                                <w:color w:val="4F6026"/>
+                              </w:rPr>
+                              <w:t>S</w:t>
+                            </w:r>
+                            <w:r>
+                              <w:rPr>
+                                <w:rFonts w:ascii="ArialMT" w:eastAsiaTheme="minorEastAsia" w:hAnsi="ArialMT" w:cstheme="minorBidi"/>
+                                <w:color w:val="4F6026"/>
+                              </w:rPr>
+                              <w:t>tate_</w:t>
+                            </w:r>
+                            <w:r>
+                              <w:rPr>
+                                <w:rFonts w:ascii="ArialMT" w:eastAsiaTheme="minorEastAsia" w:hAnsi="ArialMT" w:cstheme="minorBidi"/>
+                                <w:color w:val="4F6026"/>
+                              </w:rPr>
+                              <w:t>L</w:t>
+                            </w:r>
+                            <w:r>
+                              <w:rPr>
+                                <w:rFonts w:ascii="ArialMT" w:eastAsiaTheme="minorEastAsia" w:hAnsi="ArialMT" w:cstheme="minorBidi"/>
+                                <w:color w:val="4F6026"/>
+                              </w:rPr>
+                              <w:t>ocation</w:t>
                             </w:r>
                             <w:r>
                               <w:rPr>
@@ -11866,13 +12388,56 @@
                                 <w:rFonts w:ascii="ArialMT" w:hAnsi="ArialMT"/>
                                 <w:color w:val="0070C0"/>
                               </w:rPr>
-                              <w:t>Store</w:t>
-                            </w:r>
-                            <w:r>
-                              <w:rPr>
-                                <w:rFonts w:ascii="ArialMT" w:hAnsi="ArialMT"/>
-                              </w:rPr>
-                              <w:t>.store_number, YEAR(date)</w:t>
+                              <w:t>S</w:t>
+                            </w:r>
+                            <w:r>
+                              <w:rPr>
+                                <w:rFonts w:ascii="ArialMT" w:hAnsi="ArialMT"/>
+                                <w:color w:val="0070C0"/>
+                              </w:rPr>
+                              <w:t>TORE</w:t>
+                            </w:r>
+                            <w:r>
+                              <w:rPr>
+                                <w:rFonts w:ascii="ArialMT" w:hAnsi="ArialMT"/>
+                              </w:rPr>
+                              <w:t>.</w:t>
+                            </w:r>
+                            <w:r>
+                              <w:rPr>
+                                <w:rFonts w:ascii="ArialMT" w:hAnsi="ArialMT"/>
+                              </w:rPr>
+                              <w:t>S</w:t>
+                            </w:r>
+                            <w:r>
+                              <w:rPr>
+                                <w:rFonts w:ascii="ArialMT" w:hAnsi="ArialMT"/>
+                              </w:rPr>
+                              <w:t>tore_</w:t>
+                            </w:r>
+                            <w:r>
+                              <w:rPr>
+                                <w:rFonts w:ascii="ArialMT" w:hAnsi="ArialMT"/>
+                              </w:rPr>
+                              <w:t>N</w:t>
+                            </w:r>
+                            <w:r>
+                              <w:rPr>
+                                <w:rFonts w:ascii="ArialMT" w:hAnsi="ArialMT"/>
+                              </w:rPr>
+                              <w:t>umber, YEAR(</w:t>
+                            </w:r>
+                            <w:r>
+                              <w:rPr>
+                                <w:rFonts w:ascii="ArialMT" w:hAnsi="ArialMT"/>
+                              </w:rPr>
+                              <w:t>D</w:t>
+                            </w:r>
+                            <w:r>
+                              <w:rPr>
+                                <w:rFonts w:ascii="ArialMT" w:hAnsi="ArialMT"/>
+                              </w:rPr>
+                              <w:t>ate)</w:t>
                             </w:r>
                           </w:p>
                           <w:p>
@@ -11888,7 +12453,19 @@
                               <w:rPr>
                                 <w:rFonts w:ascii="ArialMT" w:hAnsi="ArialMT"/>
                               </w:rPr>
-                              <w:t>ORDER BY YEAR(date)</w:t>
+                              <w:t>ORDER BY YEAR(</w:t>
+                            </w:r>
+                            <w:r>
+                              <w:rPr>
+                                <w:rFonts w:ascii="ArialMT" w:hAnsi="ArialMT"/>
+                              </w:rPr>
+                              <w:t>D</w:t>
+                            </w:r>
+                            <w:r>
+                              <w:rPr>
+                                <w:rFonts w:ascii="ArialMT" w:hAnsi="ArialMT"/>
+                              </w:rPr>
+                              <w:t>ate)</w:t>
                             </w:r>
                             <w:r>
                               <w:rPr>
@@ -11900,7 +12477,19 @@
                               <w:rPr>
                                 <w:rFonts w:ascii="ArialMT" w:hAnsi="ArialMT"/>
                               </w:rPr>
-                              <w:t>, revenue DESC</w:t>
+                              <w:t xml:space="preserve">, </w:t>
+                            </w:r>
+                            <w:r>
+                              <w:rPr>
+                                <w:rFonts w:ascii="ArialMT" w:hAnsi="ArialMT"/>
+                              </w:rPr>
+                              <w:t>R</w:t>
+                            </w:r>
+                            <w:r>
+                              <w:rPr>
+                                <w:rFonts w:ascii="ArialMT" w:hAnsi="ArialMT"/>
+                              </w:rPr>
+                              <w:t>evenue DESC</w:t>
                             </w:r>
                             <w:r>
                               <w:rPr>
@@ -11969,13 +12558,104 @@
                           <w:rFonts w:ascii="ArialMT" w:hAnsi="ArialMT"/>
                           <w:color w:val="0070C0"/>
                         </w:rPr>
-                        <w:t>Store</w:t>
-                      </w:r>
-                      <w:r>
-                        <w:rPr>
-                          <w:rFonts w:ascii="ArialMT" w:hAnsi="ArialMT"/>
-                        </w:rPr>
-                        <w:t>.store_number, street_address, city_name, YEAR(date), SUM(</w:t>
+                        <w:t>S</w:t>
+                      </w:r>
+                      <w:r>
+                        <w:rPr>
+                          <w:rFonts w:ascii="ArialMT" w:hAnsi="ArialMT"/>
+                          <w:color w:val="0070C0"/>
+                        </w:rPr>
+                        <w:t>TORE</w:t>
+                      </w:r>
+                      <w:r>
+                        <w:rPr>
+                          <w:rFonts w:ascii="ArialMT" w:hAnsi="ArialMT"/>
+                        </w:rPr>
+                        <w:t>.</w:t>
+                      </w:r>
+                      <w:r>
+                        <w:rPr>
+                          <w:rFonts w:ascii="ArialMT" w:hAnsi="ArialMT"/>
+                        </w:rPr>
+                        <w:t>S</w:t>
+                      </w:r>
+                      <w:r>
+                        <w:rPr>
+                          <w:rFonts w:ascii="ArialMT" w:hAnsi="ArialMT"/>
+                        </w:rPr>
+                        <w:t>tore_</w:t>
+                      </w:r>
+                      <w:r>
+                        <w:rPr>
+                          <w:rFonts w:ascii="ArialMT" w:hAnsi="ArialMT"/>
+                        </w:rPr>
+                        <w:t>N</w:t>
+                      </w:r>
+                      <w:r>
+                        <w:rPr>
+                          <w:rFonts w:ascii="ArialMT" w:hAnsi="ArialMT"/>
+                        </w:rPr>
+                        <w:t xml:space="preserve">umber, </w:t>
+                      </w:r>
+                      <w:r>
+                        <w:rPr>
+                          <w:rFonts w:ascii="ArialMT" w:hAnsi="ArialMT"/>
+                        </w:rPr>
+                        <w:t>S</w:t>
+                      </w:r>
+                      <w:r>
+                        <w:rPr>
+                          <w:rFonts w:ascii="ArialMT" w:hAnsi="ArialMT"/>
+                        </w:rPr>
+                        <w:t>treet_</w:t>
+                      </w:r>
+                      <w:r>
+                        <w:rPr>
+                          <w:rFonts w:ascii="ArialMT" w:hAnsi="ArialMT"/>
+                        </w:rPr>
+                        <w:t>A</w:t>
+                      </w:r>
+                      <w:r>
+                        <w:rPr>
+                          <w:rFonts w:ascii="ArialMT" w:hAnsi="ArialMT"/>
+                        </w:rPr>
+                        <w:t xml:space="preserve">ddress, </w:t>
+                      </w:r>
+                      <w:r>
+                        <w:rPr>
+                          <w:rFonts w:ascii="ArialMT" w:hAnsi="ArialMT"/>
+                        </w:rPr>
+                        <w:t>C</w:t>
+                      </w:r>
+                      <w:r>
+                        <w:rPr>
+                          <w:rFonts w:ascii="ArialMT" w:hAnsi="ArialMT"/>
+                        </w:rPr>
+                        <w:t>ity_</w:t>
+                      </w:r>
+                      <w:r>
+                        <w:rPr>
+                          <w:rFonts w:ascii="ArialMT" w:hAnsi="ArialMT"/>
+                        </w:rPr>
+                        <w:t>N</w:t>
+                      </w:r>
+                      <w:r>
+                        <w:rPr>
+                          <w:rFonts w:ascii="ArialMT" w:hAnsi="ArialMT"/>
+                        </w:rPr>
+                        <w:t>ame, YEAR(</w:t>
+                      </w:r>
+                      <w:r>
+                        <w:rPr>
+                          <w:rFonts w:ascii="ArialMT" w:hAnsi="ArialMT"/>
+                        </w:rPr>
+                        <w:t>D</w:t>
+                      </w:r>
+                      <w:r>
+                        <w:rPr>
+                          <w:rFonts w:ascii="ArialMT" w:hAnsi="ArialMT"/>
+                        </w:rPr>
+                        <w:t>ate), SUM(</w:t>
                       </w:r>
                       <w:r>
                         <w:rPr>
@@ -11987,19 +12667,43 @@
                         <w:rPr>
                           <w:rFonts w:ascii="ArialMT" w:hAnsi="ArialMT"/>
                         </w:rPr>
-                        <w:t>total_amount</w:t>
-                      </w:r>
-                      <w:r>
-                        <w:rPr>
-                          <w:rFonts w:ascii="ArialMT" w:hAnsi="ArialMT"/>
-                        </w:rPr>
-                        <w:t>, 0)</w:t>
-                      </w:r>
-                      <w:r>
-                        <w:rPr>
-                          <w:rFonts w:ascii="ArialMT" w:hAnsi="ArialMT"/>
-                        </w:rPr>
-                        <w:t xml:space="preserve">) AS revenue </w:t>
+                        <w:t>T</w:t>
+                      </w:r>
+                      <w:r>
+                        <w:rPr>
+                          <w:rFonts w:ascii="ArialMT" w:hAnsi="ArialMT"/>
+                        </w:rPr>
+                        <w:t>otal_</w:t>
+                      </w:r>
+                      <w:r>
+                        <w:rPr>
+                          <w:rFonts w:ascii="ArialMT" w:hAnsi="ArialMT"/>
+                        </w:rPr>
+                        <w:t>A</w:t>
+                      </w:r>
+                      <w:r>
+                        <w:rPr>
+                          <w:rFonts w:ascii="ArialMT" w:hAnsi="ArialMT"/>
+                        </w:rPr>
+                        <w:t>mount, 0)</w:t>
+                      </w:r>
+                      <w:r>
+                        <w:rPr>
+                          <w:rFonts w:ascii="ArialMT" w:hAnsi="ArialMT"/>
+                        </w:rPr>
+                        <w:t xml:space="preserve">) AS </w:t>
+                      </w:r>
+                      <w:r>
+                        <w:rPr>
+                          <w:rFonts w:ascii="ArialMT" w:hAnsi="ArialMT"/>
+                        </w:rPr>
+                        <w:t>R</w:t>
+                      </w:r>
+                      <w:r>
+                        <w:rPr>
+                          <w:rFonts w:ascii="ArialMT" w:hAnsi="ArialMT"/>
+                        </w:rPr>
+                        <w:t xml:space="preserve">evenue </w:t>
                       </w:r>
                     </w:p>
                     <w:p>
@@ -12022,7 +12726,14 @@
                           <w:rFonts w:ascii="ArialMT" w:hAnsi="ArialMT"/>
                           <w:color w:val="0070C0"/>
                         </w:rPr>
-                        <w:t>Store</w:t>
+                        <w:t>S</w:t>
+                      </w:r>
+                      <w:r>
+                        <w:rPr>
+                          <w:rFonts w:ascii="ArialMT" w:hAnsi="ArialMT"/>
+                          <w:color w:val="0070C0"/>
+                        </w:rPr>
+                        <w:t>TORE</w:t>
                       </w:r>
                       <w:r>
                         <w:rPr>
@@ -12047,7 +12758,7 @@
                           <w:rFonts w:ascii="ArialMT" w:hAnsi="ArialMT"/>
                           <w:color w:val="0070C0"/>
                         </w:rPr>
-                        <w:t>Sale</w:t>
+                        <w:t>SALE</w:t>
                       </w:r>
                       <w:r>
                         <w:rPr>
@@ -12060,26 +12771,74 @@
                           <w:rFonts w:ascii="ArialMT" w:hAnsi="ArialMT"/>
                           <w:color w:val="0070C0"/>
                         </w:rPr>
-                        <w:t>Store</w:t>
-                      </w:r>
-                      <w:r>
-                        <w:rPr>
-                          <w:rFonts w:ascii="ArialMT" w:hAnsi="ArialMT"/>
-                        </w:rPr>
-                        <w:t xml:space="preserve">.store_number = </w:t>
+                        <w:t>STORE</w:t>
+                      </w:r>
+                      <w:r>
+                        <w:rPr>
+                          <w:rFonts w:ascii="ArialMT" w:hAnsi="ArialMT"/>
+                        </w:rPr>
+                        <w:t>.</w:t>
+                      </w:r>
+                      <w:r>
+                        <w:rPr>
+                          <w:rFonts w:ascii="ArialMT" w:hAnsi="ArialMT"/>
+                        </w:rPr>
+                        <w:t>S</w:t>
+                      </w:r>
+                      <w:r>
+                        <w:rPr>
+                          <w:rFonts w:ascii="ArialMT" w:hAnsi="ArialMT"/>
+                        </w:rPr>
+                        <w:t>tore_</w:t>
+                      </w:r>
+                      <w:r>
+                        <w:rPr>
+                          <w:rFonts w:ascii="ArialMT" w:hAnsi="ArialMT"/>
+                        </w:rPr>
+                        <w:t>N</w:t>
+                      </w:r>
+                      <w:r>
+                        <w:rPr>
+                          <w:rFonts w:ascii="ArialMT" w:hAnsi="ArialMT"/>
+                        </w:rPr>
+                        <w:t xml:space="preserve">umber = </w:t>
                       </w:r>
                       <w:r>
                         <w:rPr>
                           <w:rFonts w:ascii="ArialMT" w:hAnsi="ArialMT"/>
                           <w:color w:val="0070C0"/>
                         </w:rPr>
-                        <w:t>Sale</w:t>
-                      </w:r>
-                      <w:r>
-                        <w:rPr>
-                          <w:rFonts w:ascii="ArialMT" w:hAnsi="ArialMT"/>
-                        </w:rPr>
-                        <w:t xml:space="preserve">.store_number </w:t>
+                        <w:t>SALE</w:t>
+                      </w:r>
+                      <w:r>
+                        <w:rPr>
+                          <w:rFonts w:ascii="ArialMT" w:hAnsi="ArialMT"/>
+                        </w:rPr>
+                        <w:t>.</w:t>
+                      </w:r>
+                      <w:r>
+                        <w:rPr>
+                          <w:rFonts w:ascii="ArialMT" w:hAnsi="ArialMT"/>
+                        </w:rPr>
+                        <w:t>S</w:t>
+                      </w:r>
+                      <w:r>
+                        <w:rPr>
+                          <w:rFonts w:ascii="ArialMT" w:hAnsi="ArialMT"/>
+                        </w:rPr>
+                        <w:t>tore_</w:t>
+                      </w:r>
+                      <w:r>
+                        <w:rPr>
+                          <w:rFonts w:ascii="ArialMT" w:hAnsi="ArialMT"/>
+                        </w:rPr>
+                        <w:t>N</w:t>
+                      </w:r>
+                      <w:r>
+                        <w:rPr>
+                          <w:rFonts w:ascii="ArialMT" w:hAnsi="ArialMT"/>
+                        </w:rPr>
+                        <w:t xml:space="preserve">umber </w:t>
                       </w:r>
                     </w:p>
                     <w:p>
@@ -12095,7 +12854,31 @@
                         <w:rPr>
                           <w:rFonts w:ascii="ArialMT" w:hAnsi="ArialMT"/>
                         </w:rPr>
-                        <w:t xml:space="preserve">WHERE state_location = </w:t>
+                        <w:t xml:space="preserve">WHERE </w:t>
+                      </w:r>
+                      <w:r>
+                        <w:rPr>
+                          <w:rFonts w:ascii="ArialMT" w:hAnsi="ArialMT"/>
+                        </w:rPr>
+                        <w:t>S</w:t>
+                      </w:r>
+                      <w:r>
+                        <w:rPr>
+                          <w:rFonts w:ascii="ArialMT" w:hAnsi="ArialMT"/>
+                        </w:rPr>
+                        <w:t>tate_</w:t>
+                      </w:r>
+                      <w:r>
+                        <w:rPr>
+                          <w:rFonts w:ascii="ArialMT" w:hAnsi="ArialMT"/>
+                        </w:rPr>
+                        <w:t>L</w:t>
+                      </w:r>
+                      <w:r>
+                        <w:rPr>
+                          <w:rFonts w:ascii="ArialMT" w:hAnsi="ArialMT"/>
+                        </w:rPr>
+                        <w:t xml:space="preserve">ocation = </w:t>
                       </w:r>
                       <w:r>
                         <w:rPr>
@@ -12109,7 +12892,35 @@
                           <w:rFonts w:ascii="ArialMT" w:eastAsiaTheme="minorEastAsia" w:hAnsi="ArialMT" w:cstheme="minorBidi"/>
                           <w:color w:val="4F6026"/>
                         </w:rPr>
-                        <w:t>$state_location</w:t>
+                        <w:t>$</w:t>
+                      </w:r>
+                      <w:r>
+                        <w:rPr>
+                          <w:rFonts w:ascii="ArialMT" w:eastAsiaTheme="minorEastAsia" w:hAnsi="ArialMT" w:cstheme="minorBidi"/>
+                          <w:color w:val="4F6026"/>
+                        </w:rPr>
+                        <w:t>S</w:t>
+                      </w:r>
+                      <w:r>
+                        <w:rPr>
+                          <w:rFonts w:ascii="ArialMT" w:eastAsiaTheme="minorEastAsia" w:hAnsi="ArialMT" w:cstheme="minorBidi"/>
+                          <w:color w:val="4F6026"/>
+                        </w:rPr>
+                        <w:t>tate_</w:t>
+                      </w:r>
+                      <w:r>
+                        <w:rPr>
+                          <w:rFonts w:ascii="ArialMT" w:eastAsiaTheme="minorEastAsia" w:hAnsi="ArialMT" w:cstheme="minorBidi"/>
+                          <w:color w:val="4F6026"/>
+                        </w:rPr>
+                        <w:t>L</w:t>
+                      </w:r>
+                      <w:r>
+                        <w:rPr>
+                          <w:rFonts w:ascii="ArialMT" w:eastAsiaTheme="minorEastAsia" w:hAnsi="ArialMT" w:cstheme="minorBidi"/>
+                          <w:color w:val="4F6026"/>
+                        </w:rPr>
+                        <w:t>ocation</w:t>
                       </w:r>
                       <w:r>
                         <w:rPr>
@@ -12139,13 +12950,56 @@
                           <w:rFonts w:ascii="ArialMT" w:hAnsi="ArialMT"/>
                           <w:color w:val="0070C0"/>
                         </w:rPr>
-                        <w:t>Store</w:t>
-                      </w:r>
-                      <w:r>
-                        <w:rPr>
-                          <w:rFonts w:ascii="ArialMT" w:hAnsi="ArialMT"/>
-                        </w:rPr>
-                        <w:t>.store_number, YEAR(date)</w:t>
+                        <w:t>S</w:t>
+                      </w:r>
+                      <w:r>
+                        <w:rPr>
+                          <w:rFonts w:ascii="ArialMT" w:hAnsi="ArialMT"/>
+                          <w:color w:val="0070C0"/>
+                        </w:rPr>
+                        <w:t>TORE</w:t>
+                      </w:r>
+                      <w:r>
+                        <w:rPr>
+                          <w:rFonts w:ascii="ArialMT" w:hAnsi="ArialMT"/>
+                        </w:rPr>
+                        <w:t>.</w:t>
+                      </w:r>
+                      <w:r>
+                        <w:rPr>
+                          <w:rFonts w:ascii="ArialMT" w:hAnsi="ArialMT"/>
+                        </w:rPr>
+                        <w:t>S</w:t>
+                      </w:r>
+                      <w:r>
+                        <w:rPr>
+                          <w:rFonts w:ascii="ArialMT" w:hAnsi="ArialMT"/>
+                        </w:rPr>
+                        <w:t>tore_</w:t>
+                      </w:r>
+                      <w:r>
+                        <w:rPr>
+                          <w:rFonts w:ascii="ArialMT" w:hAnsi="ArialMT"/>
+                        </w:rPr>
+                        <w:t>N</w:t>
+                      </w:r>
+                      <w:r>
+                        <w:rPr>
+                          <w:rFonts w:ascii="ArialMT" w:hAnsi="ArialMT"/>
+                        </w:rPr>
+                        <w:t>umber, YEAR(</w:t>
+                      </w:r>
+                      <w:r>
+                        <w:rPr>
+                          <w:rFonts w:ascii="ArialMT" w:hAnsi="ArialMT"/>
+                        </w:rPr>
+                        <w:t>D</w:t>
+                      </w:r>
+                      <w:r>
+                        <w:rPr>
+                          <w:rFonts w:ascii="ArialMT" w:hAnsi="ArialMT"/>
+                        </w:rPr>
+                        <w:t>ate)</w:t>
                       </w:r>
                     </w:p>
                     <w:p>
@@ -12161,7 +13015,19 @@
                         <w:rPr>
                           <w:rFonts w:ascii="ArialMT" w:hAnsi="ArialMT"/>
                         </w:rPr>
-                        <w:t>ORDER BY YEAR(date)</w:t>
+                        <w:t>ORDER BY YEAR(</w:t>
+                      </w:r>
+                      <w:r>
+                        <w:rPr>
+                          <w:rFonts w:ascii="ArialMT" w:hAnsi="ArialMT"/>
+                        </w:rPr>
+                        <w:t>D</w:t>
+                      </w:r>
+                      <w:r>
+                        <w:rPr>
+                          <w:rFonts w:ascii="ArialMT" w:hAnsi="ArialMT"/>
+                        </w:rPr>
+                        <w:t>ate)</w:t>
                       </w:r>
                       <w:r>
                         <w:rPr>
@@ -12173,7 +13039,19 @@
                         <w:rPr>
                           <w:rFonts w:ascii="ArialMT" w:hAnsi="ArialMT"/>
                         </w:rPr>
-                        <w:t>, revenue DESC</w:t>
+                        <w:t xml:space="preserve">, </w:t>
+                      </w:r>
+                      <w:r>
+                        <w:rPr>
+                          <w:rFonts w:ascii="ArialMT" w:hAnsi="ArialMT"/>
+                        </w:rPr>
+                        <w:t>R</w:t>
+                      </w:r>
+                      <w:r>
+                        <w:rPr>
+                          <w:rFonts w:ascii="ArialMT" w:hAnsi="ArialMT"/>
+                        </w:rPr>
+                        <w:t>evenue DESC</w:t>
                       </w:r>
                       <w:r>
                         <w:rPr>
@@ -20312,6 +21190,7 @@
     <w:lsdException w:name="HTML Sample" w:semiHidden="1" w:unhideWhenUsed="1"/>
     <w:lsdException w:name="HTML Typewriter" w:semiHidden="1" w:unhideWhenUsed="1"/>
     <w:lsdException w:name="HTML Variable" w:semiHidden="1" w:unhideWhenUsed="1"/>
+    <w:lsdException w:name="Normal Table" w:semiHidden="1" w:unhideWhenUsed="1"/>
     <w:lsdException w:name="annotation subject" w:semiHidden="1" w:unhideWhenUsed="1"/>
     <w:lsdException w:name="No List" w:semiHidden="1" w:unhideWhenUsed="1"/>
     <w:lsdException w:name="Outline List 1" w:semiHidden="1" w:unhideWhenUsed="1"/>
@@ -20358,8 +21237,10 @@
     <w:lsdException w:name="Table Subtle 2" w:semiHidden="1" w:unhideWhenUsed="1"/>
     <w:lsdException w:name="Table Web 1" w:semiHidden="1" w:unhideWhenUsed="1"/>
     <w:lsdException w:name="Table Web 2" w:semiHidden="1" w:unhideWhenUsed="1"/>
+    <w:lsdException w:name="Table Web 3" w:semiHidden="1" w:unhideWhenUsed="1"/>
     <w:lsdException w:name="Balloon Text" w:semiHidden="1" w:unhideWhenUsed="1"/>
     <w:lsdException w:name="Table Grid" w:uiPriority="39"/>
+    <w:lsdException w:name="Table Theme" w:semiHidden="1" w:unhideWhenUsed="1"/>
     <w:lsdException w:name="Placeholder Text" w:semiHidden="1"/>
     <w:lsdException w:name="No Spacing" w:uiPriority="1" w:qFormat="1"/>
     <w:lsdException w:name="Light Shading" w:uiPriority="60"/>

</xml_diff>